<commit_message>
Add new features to EDA
</commit_message>
<xml_diff>
--- a/Résumé de la thèse.docx
+++ b/Résumé de la thèse.docx
@@ -4,1592 +4,126 @@
   <w:body>
     <w:p>
       <w:pPr>
+        <w:spacing w:line="360" w:lineRule="auto"/>
+        <w:jc w:val="both"/>
         <w:rPr>
-          <w:b/>
-          <w:bCs/>
+          <w:rFonts w:ascii="Times New Roman" w:hAnsi="Times New Roman" w:cs="Times New Roman"/>
           <w:lang w:val="en-US"/>
         </w:rPr>
       </w:pPr>
       <w:r>
         <w:rPr>
-          <w:b/>
-          <w:bCs/>
+          <w:rFonts w:ascii="Times New Roman" w:hAnsi="Times New Roman" w:cs="Times New Roman"/>
           <w:lang w:val="en-US"/>
         </w:rPr>
-        <w:t>Résumé de la thèse – Impact de la pandémie de COVID-19 sur la dynamique du VRS en France (2018–2025)</w:t>
+        <w:t>Résumé</w:t>
+      </w:r>
+      <w:r>
+        <w:rPr>
+          <w:rFonts w:ascii="Times New Roman" w:hAnsi="Times New Roman" w:cs="Times New Roman"/>
+          <w:lang w:val="en-US"/>
+        </w:rPr>
+        <w:br/>
       </w:r>
     </w:p>
     <w:p>
       <w:pPr>
+        <w:spacing w:line="360" w:lineRule="auto"/>
+        <w:ind w:firstLine="720"/>
+        <w:jc w:val="both"/>
         <w:rPr>
-          <w:b/>
-          <w:bCs/>
+          <w:rFonts w:ascii="Times New Roman" w:hAnsi="Times New Roman" w:cs="Times New Roman"/>
           <w:lang w:val="en-US"/>
         </w:rPr>
       </w:pPr>
       <w:r>
         <w:rPr>
-          <w:b/>
-          <w:bCs/>
+          <w:rFonts w:ascii="Times New Roman" w:hAnsi="Times New Roman" w:cs="Times New Roman"/>
           <w:lang w:val="en-US"/>
         </w:rPr>
-        <w:t>Introduction et contexte</w:t>
+        <w:t>La pandémie de COVID-19 a profondément bouleversé l’épidémiologie des virus respiratoires. Au-delà de ses effets directs, la mise en place massive de mesures non pharmaceutiques (MNP) — confinements, fermeture des écoles, port du masque, distanciation sociale — et le déploiement rapide de la vaccination ont modifié les dynamiques de circulation d’autres agents infectieux, notamment le virus respiratoire syncytial (VRS), principal responsable de la bronchiolite du nourrisson. En France, le VRS a quasiment disparu durant la saison 2020–2021, avant de réapparaître de manière atypique et intense dès la levée des restrictions.</w:t>
       </w:r>
     </w:p>
     <w:p>
       <w:pPr>
+        <w:spacing w:line="360" w:lineRule="auto"/>
+        <w:ind w:firstLine="720"/>
+        <w:jc w:val="both"/>
         <w:rPr>
+          <w:rFonts w:ascii="Times New Roman" w:hAnsi="Times New Roman" w:cs="Times New Roman"/>
           <w:lang w:val="en-US"/>
         </w:rPr>
       </w:pPr>
       <w:r>
         <w:rPr>
+          <w:rFonts w:ascii="Times New Roman" w:hAnsi="Times New Roman" w:cs="Times New Roman"/>
           <w:lang w:val="en-US"/>
         </w:rPr>
-        <w:t>La pandémie de COVID-19 a profondément bouleversé l’épidémiologie mondiale des infections respiratoires. Dès mars 2020, l’instauration de mesures non pharmaceutiques (MNP) — confinements, port du masque, distanciation, fermeture d’écoles — a réduit drastiquement la transmission du SARS-CoV-2, mais aussi celle d’autres virus saisonniers.</w:t>
+        <w:t>Cette thèse vise à évaluer dans quelle mesure la campagne vaccinale contre la COVID-19 et les MNP ont influencé le calendrier et l’intensité des épidémies de VRS en France entre 2018 et 2025. Les objectifs spécifiques sont : (i) mesurer les décalages temporels des pics épidémiques, (ii) explorer les disparités régionales en lien avec la couverture vaccinale, et (iii) construire des scénarios contrefactuels simulant la dynamique du VRS en l’absence de vaccination ou de MNP.</w:t>
+      </w:r>
+    </w:p>
+    <w:p>
+      <w:pPr>
+        <w:spacing w:line="360" w:lineRule="auto"/>
+        <w:ind w:firstLine="720"/>
+        <w:jc w:val="both"/>
+        <w:rPr>
+          <w:rFonts w:ascii="Times New Roman" w:hAnsi="Times New Roman" w:cs="Times New Roman"/>
+          <w:lang w:val="en-US"/>
+        </w:rPr>
+      </w:pPr>
+      <w:r>
+        <w:rPr>
+          <w:rFonts w:ascii="Times New Roman" w:hAnsi="Times New Roman" w:cs="Times New Roman"/>
+          <w:lang w:val="en-US"/>
+        </w:rPr>
+        <w:t>Une étude observationnelle rétrospective a été conduite à partir de données de vie réelle (RWD) issues de Santé publique France (SurSaUD®/Odyssée, VAC-SI, CoviPrev), de Google Mobility, de Météo-France et de la base ERVISS (ECDC). Les indicateurs hebdomadaires harmonisés selon les semaines ISO ont été agrégés au niveau national et régional. Les analyses reposent sur des approches descriptives et des modèles statistiques (séries temporelles interrompues – ITS, SARIMAX) intégrant la vaccination, les comportements sociaux et les facteurs climatiques.</w:t>
+      </w:r>
+    </w:p>
+    <w:p>
+      <w:pPr>
+        <w:spacing w:line="360" w:lineRule="auto"/>
+        <w:ind w:firstLine="720"/>
+        <w:jc w:val="both"/>
+        <w:rPr>
+          <w:rFonts w:ascii="Times New Roman" w:hAnsi="Times New Roman" w:cs="Times New Roman"/>
+          <w:lang w:val="en-US"/>
+        </w:rPr>
+      </w:pPr>
+      <w:r>
+        <w:rPr>
+          <w:rFonts w:ascii="Times New Roman" w:hAnsi="Times New Roman" w:cs="Times New Roman"/>
+          <w:lang w:val="en-US"/>
+        </w:rPr>
+        <w:t>Quatre phases successives ont été identifiées : (1) saisons hivernales stables avant 2020, (2) effondrement complet du VRS en 2020–2021, (3) résurgence estivale précoce en 2021, et (4) recentrage progressif vers l’hiver à partir de 2022. Les MNP ont fortement freiné la transmission du virus, tandis que la vaccination anti-COVID, en permettant la levée des restrictions, a indirectement favorisé sa réémergence. Les régions à plus forte couverture vaccinale ont montré une reprise plus précoce du VRS.</w:t>
+      </w:r>
+    </w:p>
+    <w:p>
+      <w:pPr>
+        <w:spacing w:line="360" w:lineRule="auto"/>
+        <w:ind w:firstLine="720"/>
+        <w:jc w:val="both"/>
+        <w:rPr>
+          <w:rFonts w:ascii="Times New Roman" w:hAnsi="Times New Roman" w:cs="Times New Roman"/>
+          <w:lang w:val="en-US"/>
+        </w:rPr>
+      </w:pPr>
+      <w:r>
+        <w:rPr>
+          <w:rFonts w:ascii="Times New Roman" w:hAnsi="Times New Roman" w:cs="Times New Roman"/>
+          <w:lang w:val="en-US"/>
+        </w:rPr>
+        <w:t xml:space="preserve">La crise de la COVID-19 a constitué une expérience naturelle exceptionnelle, révélant l’interdépendance entre comportements humains, vaccination et écologie virale. Comprendre ces </w:t>
       </w:r>
       <w:r>
         <w:rPr>
-          <w:lang w:val="en-US"/>
-        </w:rPr>
-        <w:br/>
-        <w:t>Parmi eux, le </w:t>
-      </w:r>
-      <w:r>
-        <w:rPr>
-          <w:b/>
-          <w:bCs/>
-          <w:lang w:val="en-US"/>
-        </w:rPr>
-        <w:t>virus respiratoire syncytial (VRS)</w:t>
-      </w:r>
-      <w:r>
-        <w:rPr>
-          <w:lang w:val="en-US"/>
-        </w:rPr>
-        <w:t>, principal agent de la bronchiolite du nourrisson, a subi une disruption majeure : disparition quasi-totale en 2020-2021, puis réémergence décalée et intense dès la levée des restrictions.</w:t>
-      </w:r>
-    </w:p>
-    <w:p>
-      <w:pPr>
-        <w:rPr>
-          <w:lang w:val="en-US"/>
-        </w:rPr>
-      </w:pPr>
-      <w:r>
-        <w:rPr>
-          <w:lang w:val="en-US"/>
-        </w:rPr>
-        <w:t>Avant la pandémie, le VRS provoquait chaque année </w:t>
-      </w:r>
-      <w:r>
-        <w:rPr>
-          <w:b/>
-          <w:bCs/>
-          <w:lang w:val="en-US"/>
-        </w:rPr>
-        <w:t>33 à 64 millions d’infections respiratoires aiguës</w:t>
-      </w:r>
-      <w:r>
-        <w:rPr>
-          <w:lang w:val="en-US"/>
-        </w:rPr>
-        <w:t> dans le monde, entraînant </w:t>
-      </w:r>
-      <w:r>
-        <w:rPr>
-          <w:b/>
-          <w:bCs/>
-          <w:lang w:val="en-US"/>
-        </w:rPr>
-        <w:t>3 à 4 millions d’hospitalisations</w:t>
-      </w:r>
-      <w:r>
-        <w:rPr>
-          <w:lang w:val="en-US"/>
-        </w:rPr>
-        <w:t> et jusqu’à </w:t>
-      </w:r>
-      <w:r>
-        <w:rPr>
-          <w:b/>
-          <w:bCs/>
-          <w:lang w:val="en-US"/>
-        </w:rPr>
-        <w:t>200 000 décès</w:t>
-      </w:r>
-      <w:r>
-        <w:rPr>
-          <w:lang w:val="en-US"/>
-        </w:rPr>
-        <w:t>, principalement chez les enfants de moins de 5 ans. En France, près de </w:t>
-      </w:r>
-      <w:r>
-        <w:rPr>
-          <w:b/>
-          <w:bCs/>
-          <w:lang w:val="en-US"/>
-        </w:rPr>
-        <w:t>480 000 nourrissons</w:t>
-      </w:r>
-      <w:r>
-        <w:rPr>
-          <w:lang w:val="en-US"/>
-        </w:rPr>
-        <w:t> étaient touchés chaque hiver, avec 2–3 % d’hospitalisations. Le virus affecte également les personnes âgées, représentant </w:t>
-      </w:r>
-      <w:r>
-        <w:rPr>
-          <w:b/>
-          <w:bCs/>
-          <w:lang w:val="en-US"/>
-        </w:rPr>
-        <w:t>20 000 décès annuels</w:t>
-      </w:r>
-      <w:r>
-        <w:rPr>
-          <w:lang w:val="en-US"/>
-        </w:rPr>
-        <w:t> en Europe.</w:t>
-      </w:r>
-    </w:p>
-    <w:p>
-      <w:pPr>
-        <w:rPr>
-          <w:lang w:val="en-US"/>
-        </w:rPr>
-      </w:pPr>
-      <w:r>
-        <w:rPr>
-          <w:lang w:val="en-US"/>
-        </w:rPr>
-        <w:t>L’arrivée de la COVID-19 a suspendu ce cycle saisonnier bien établi. L’hiver 2020-2021 n’a enregistré aucune épidémie de bronchiolite, avant un rebond précoce et puissant à l’été 2021. Ces ruptures ont révélé l’influence directe des comportements humains et des interventions sanitaires sur les dynamiques virales.</w:t>
-      </w:r>
-      <w:r>
-        <w:rPr>
-          <w:lang w:val="en-US"/>
-        </w:rPr>
-        <w:br/>
-        <w:t>Ce contexte coïncide avec l’essor de nouvelles stratégies de prévention anti-VRS (anticorps monoclonaux nirsévimab, vaccins seniors), rendant essentiel de comprendre les perturbations observées pour anticiper les effets des futures campagnes d’immunisation.</w:t>
-      </w:r>
-    </w:p>
-    <w:p>
-      <w:pPr>
-        <w:rPr>
-          <w:lang w:val="en-US"/>
-        </w:rPr>
-      </w:pPr>
-    </w:p>
-    <w:p>
-      <w:pPr>
-        <w:rPr>
-          <w:b/>
-          <w:bCs/>
-          <w:lang w:val="en-US"/>
-        </w:rPr>
-      </w:pPr>
-      <w:r>
-        <w:rPr>
-          <w:b/>
-          <w:bCs/>
-          <w:lang w:val="en-US"/>
-        </w:rPr>
-        <w:t>Objectifs et hypothèses</w:t>
-      </w:r>
-    </w:p>
-    <w:p>
-      <w:pPr>
-        <w:rPr>
-          <w:lang w:val="en-US"/>
-        </w:rPr>
-      </w:pPr>
-      <w:r>
-        <w:rPr>
-          <w:b/>
-          <w:bCs/>
-          <w:lang w:val="en-US"/>
-        </w:rPr>
-        <w:t>Objectif principal</w:t>
-      </w:r>
-      <w:r>
-        <w:rPr>
-          <w:lang w:val="en-US"/>
-        </w:rPr>
-        <w:br/>
-        <w:t>Évaluer comment la campagne vaccinale anti-COVID et les MNP ont modifié le </w:t>
-      </w:r>
-      <w:r>
-        <w:rPr>
-          <w:b/>
-          <w:bCs/>
-          <w:lang w:val="en-US"/>
-        </w:rPr>
-        <w:t>calendrier</w:t>
-      </w:r>
-      <w:r>
-        <w:rPr>
-          <w:lang w:val="en-US"/>
-        </w:rPr>
-        <w:t> et </w:t>
-      </w:r>
-      <w:r>
-        <w:rPr>
-          <w:b/>
-          <w:bCs/>
-          <w:lang w:val="en-US"/>
-        </w:rPr>
-        <w:t>l’intensité</w:t>
-      </w:r>
-      <w:r>
-        <w:rPr>
-          <w:lang w:val="en-US"/>
-        </w:rPr>
-        <w:t> des épidémies de VRS en France.</w:t>
-      </w:r>
-    </w:p>
-    <w:p>
-      <w:pPr>
-        <w:rPr>
-          <w:lang w:val="en-US"/>
-        </w:rPr>
-      </w:pPr>
-      <w:r>
-        <w:rPr>
-          <w:b/>
-          <w:bCs/>
-          <w:lang w:val="en-US"/>
-        </w:rPr>
-        <w:t>Objectifs spécifiques</w:t>
-      </w:r>
-    </w:p>
-    <w:p>
-      <w:pPr>
-        <w:numPr>
-          <w:ilvl w:val="0"/>
-          <w:numId w:val="9"/>
-        </w:numPr>
-        <w:rPr>
-          <w:lang w:val="en-US"/>
-        </w:rPr>
-      </w:pPr>
-      <w:r>
-        <w:rPr>
-          <w:lang w:val="en-US"/>
-        </w:rPr>
-        <w:t>Mesurer les </w:t>
-      </w:r>
-      <w:r>
-        <w:rPr>
-          <w:b/>
-          <w:bCs/>
-          <w:lang w:val="en-US"/>
-        </w:rPr>
-        <w:t>décalages temporels</w:t>
-      </w:r>
-      <w:r>
-        <w:rPr>
-          <w:lang w:val="en-US"/>
-        </w:rPr>
-        <w:t> des pics RSV (2018–2025).</w:t>
-      </w:r>
-    </w:p>
-    <w:p>
-      <w:pPr>
-        <w:numPr>
-          <w:ilvl w:val="0"/>
-          <w:numId w:val="9"/>
-        </w:numPr>
-        <w:rPr>
-          <w:lang w:val="en-US"/>
-        </w:rPr>
-      </w:pPr>
-      <w:r>
-        <w:rPr>
-          <w:lang w:val="en-US"/>
-        </w:rPr>
-        <w:t>Examiner les </w:t>
-      </w:r>
-      <w:r>
-        <w:rPr>
-          <w:b/>
-          <w:bCs/>
-          <w:lang w:val="en-US"/>
-        </w:rPr>
-        <w:t>disparités régionales</w:t>
-      </w:r>
-      <w:r>
-        <w:rPr>
-          <w:lang w:val="en-US"/>
-        </w:rPr>
-        <w:t> : corrélation entre taux de vaccination COVID et incidence du VRS.</w:t>
-      </w:r>
-    </w:p>
-    <w:p>
-      <w:pPr>
-        <w:numPr>
-          <w:ilvl w:val="0"/>
-          <w:numId w:val="9"/>
-        </w:numPr>
-        <w:rPr>
-          <w:lang w:val="en-US"/>
-        </w:rPr>
-      </w:pPr>
-      <w:r>
-        <w:rPr>
+          <w:rFonts w:ascii="Times New Roman" w:hAnsi="Times New Roman" w:cs="Times New Roman"/>
           <w:lang w:val="en-US"/>
         </w:rPr>
         <w:lastRenderedPageBreak/>
-        <w:t>Construire des </w:t>
-      </w:r>
-      <w:r>
-        <w:rPr>
-          <w:b/>
-          <w:bCs/>
-          <w:lang w:val="en-US"/>
-        </w:rPr>
-        <w:t>scénarios contrefactuels</w:t>
-      </w:r>
-      <w:r>
-        <w:rPr>
-          <w:lang w:val="en-US"/>
-        </w:rPr>
-        <w:t> (sans COVID, sans MNP, maintien des restrictions) pour estimer les trajectoires hypothétiques du virus.</w:t>
+        <w:t>interactions éclaire la préparation des futures saisons RSV et guide les nouvelles stratégies de prévention, notamment l’introduction d’anticorps monoclonaux (nirsévimab) et des vaccins anti-VRS dans le contexte post-pandémique.</w:t>
       </w:r>
     </w:p>
-    <w:p>
-      <w:pPr>
-        <w:rPr>
-          <w:lang w:val="en-US"/>
-        </w:rPr>
-      </w:pPr>
-      <w:r>
-        <w:rPr>
-          <w:b/>
-          <w:bCs/>
-          <w:lang w:val="en-US"/>
-        </w:rPr>
-        <w:t>Hypothèses de travail</w:t>
-      </w:r>
-    </w:p>
-    <w:p>
-      <w:pPr>
-        <w:numPr>
-          <w:ilvl w:val="0"/>
-          <w:numId w:val="10"/>
-        </w:numPr>
-        <w:rPr>
-          <w:lang w:val="en-US"/>
-        </w:rPr>
-      </w:pPr>
-      <w:r>
-        <w:rPr>
-          <w:i/>
-          <w:iCs/>
-          <w:lang w:val="en-US"/>
-        </w:rPr>
-        <w:t>H1 :</w:t>
-      </w:r>
-      <w:r>
-        <w:rPr>
-          <w:lang w:val="en-US"/>
-        </w:rPr>
-        <w:t> la vaccination COVID-19 a indirectement décalé la saisonnalité du VRS.</w:t>
-      </w:r>
-    </w:p>
-    <w:p>
-      <w:pPr>
-        <w:numPr>
-          <w:ilvl w:val="0"/>
-          <w:numId w:val="10"/>
-        </w:numPr>
-        <w:rPr>
-          <w:lang w:val="en-US"/>
-        </w:rPr>
-      </w:pPr>
-      <w:r>
-        <w:rPr>
-          <w:i/>
-          <w:iCs/>
-          <w:lang w:val="en-US"/>
-        </w:rPr>
-        <w:t>H2 :</w:t>
-      </w:r>
-      <w:r>
-        <w:rPr>
-          <w:lang w:val="en-US"/>
-        </w:rPr>
-        <w:t> les MNP ont réduit l’intensité et la diffusion du virus pendant leur application.</w:t>
-      </w:r>
-    </w:p>
-    <w:p>
-      <w:pPr>
-        <w:numPr>
-          <w:ilvl w:val="0"/>
-          <w:numId w:val="10"/>
-        </w:numPr>
-        <w:rPr>
-          <w:lang w:val="en-US"/>
-        </w:rPr>
-      </w:pPr>
-      <w:r>
-        <w:rPr>
-          <w:i/>
-          <w:iCs/>
-          <w:lang w:val="en-US"/>
-        </w:rPr>
-        <w:t>H3 :</w:t>
-      </w:r>
-      <w:r>
-        <w:rPr>
-          <w:lang w:val="en-US"/>
-        </w:rPr>
-        <w:t> les régions à forte couverture vaccinale ont connu une reprise plus précoce du VRS.</w:t>
-      </w:r>
-    </w:p>
-    <w:p>
-      <w:pPr>
-        <w:rPr>
-          <w:lang w:val="en-US"/>
-        </w:rPr>
-      </w:pPr>
-    </w:p>
-    <w:p>
-      <w:pPr>
-        <w:rPr>
-          <w:b/>
-          <w:bCs/>
-          <w:lang w:val="en-US"/>
-        </w:rPr>
-      </w:pPr>
-      <w:r>
-        <w:rPr>
-          <w:b/>
-          <w:bCs/>
-          <w:lang w:val="en-US"/>
-        </w:rPr>
-        <w:t>Méthodologie</w:t>
-      </w:r>
-    </w:p>
-    <w:p>
-      <w:pPr>
-        <w:rPr>
-          <w:b/>
-          <w:bCs/>
-          <w:lang w:val="en-US"/>
-        </w:rPr>
-      </w:pPr>
-      <w:r>
-        <w:rPr>
-          <w:b/>
-          <w:bCs/>
-          <w:lang w:val="en-US"/>
-        </w:rPr>
-        <w:t>Type et période d’étude</w:t>
-      </w:r>
-    </w:p>
-    <w:p>
-      <w:pPr>
-        <w:rPr>
-          <w:lang w:val="en-US"/>
-        </w:rPr>
-      </w:pPr>
-      <w:r>
-        <w:rPr>
-          <w:lang w:val="en-US"/>
-        </w:rPr>
-        <w:t>Étude observationnelle rétrospective sur </w:t>
-      </w:r>
-      <w:r>
-        <w:rPr>
-          <w:b/>
-          <w:bCs/>
-          <w:lang w:val="en-US"/>
-        </w:rPr>
-        <w:t>données secondaires nationales</w:t>
-      </w:r>
-      <w:r>
-        <w:rPr>
-          <w:lang w:val="en-US"/>
-        </w:rPr>
-        <w:t> (France, 2018–2025), exploitant les variations temporelles et géographiques avant, pendant et après la pandémie.</w:t>
-      </w:r>
-    </w:p>
-    <w:p>
-      <w:pPr>
-        <w:rPr>
-          <w:b/>
-          <w:bCs/>
-          <w:lang w:val="en-US"/>
-        </w:rPr>
-      </w:pPr>
-      <w:r>
-        <w:rPr>
-          <w:b/>
-          <w:bCs/>
-          <w:lang w:val="en-US"/>
-        </w:rPr>
-        <w:t>Sources de données principales</w:t>
-      </w:r>
-    </w:p>
-    <w:p>
-      <w:pPr>
-        <w:numPr>
-          <w:ilvl w:val="0"/>
-          <w:numId w:val="11"/>
-        </w:numPr>
-        <w:rPr>
-          <w:lang w:val="en-US"/>
-        </w:rPr>
-      </w:pPr>
-      <w:r>
-        <w:rPr>
-          <w:b/>
-          <w:bCs/>
-          <w:lang w:val="en-US"/>
-        </w:rPr>
-        <w:t>SurSaUD® / Odyssée</w:t>
-      </w:r>
-      <w:r>
-        <w:rPr>
-          <w:lang w:val="en-US"/>
-        </w:rPr>
-        <w:t> : passages aux urgences, hospitalisations, actes SOS Médecins (bronchiolite &lt; 2 ans).</w:t>
-      </w:r>
-    </w:p>
-    <w:p>
-      <w:pPr>
-        <w:numPr>
-          <w:ilvl w:val="0"/>
-          <w:numId w:val="11"/>
-        </w:numPr>
-        <w:rPr>
-          <w:lang w:val="en-US"/>
-        </w:rPr>
-      </w:pPr>
-      <w:r>
-        <w:rPr>
-          <w:b/>
-          <w:bCs/>
-          <w:lang w:val="en-US"/>
-        </w:rPr>
-        <w:t>VAC-SI</w:t>
-      </w:r>
-      <w:r>
-        <w:rPr>
-          <w:lang w:val="en-US"/>
-        </w:rPr>
-        <w:t> : couverture vaccinale COVID-19 (première dose, schéma complet, rappel).</w:t>
-      </w:r>
-    </w:p>
-    <w:p>
-      <w:pPr>
-        <w:numPr>
-          <w:ilvl w:val="0"/>
-          <w:numId w:val="11"/>
-        </w:numPr>
-        <w:rPr>
-          <w:lang w:val="en-US"/>
-        </w:rPr>
-      </w:pPr>
-      <w:r>
-        <w:rPr>
-          <w:b/>
-          <w:bCs/>
-          <w:lang w:val="en-US"/>
-        </w:rPr>
-        <w:t>CoviPrev</w:t>
-      </w:r>
-      <w:r>
-        <w:rPr>
-          <w:lang w:val="en-US"/>
-        </w:rPr>
-        <w:t> : adhésion populationnelle aux gestes barrières.</w:t>
-      </w:r>
-    </w:p>
-    <w:p>
-      <w:pPr>
-        <w:numPr>
-          <w:ilvl w:val="0"/>
-          <w:numId w:val="11"/>
-        </w:numPr>
-        <w:rPr>
-          <w:lang w:val="en-US"/>
-        </w:rPr>
-      </w:pPr>
-      <w:r>
-        <w:rPr>
-          <w:b/>
-          <w:bCs/>
-          <w:lang w:val="en-US"/>
-        </w:rPr>
-        <w:t>Google Mobility</w:t>
-      </w:r>
-      <w:r>
-        <w:rPr>
-          <w:lang w:val="en-US"/>
-        </w:rPr>
-        <w:t> : déplacements vers divers lieux publics ou professionnels.</w:t>
-      </w:r>
-    </w:p>
-    <w:p>
-      <w:pPr>
-        <w:numPr>
-          <w:ilvl w:val="0"/>
-          <w:numId w:val="11"/>
-        </w:numPr>
-        <w:rPr>
-          <w:lang w:val="en-US"/>
-        </w:rPr>
-      </w:pPr>
-      <w:r>
-        <w:rPr>
-          <w:b/>
-          <w:bCs/>
-          <w:lang w:val="en-US"/>
-        </w:rPr>
-        <w:t>ERVISS (ECDC)</w:t>
-      </w:r>
-      <w:r>
-        <w:rPr>
-          <w:lang w:val="en-US"/>
-        </w:rPr>
-        <w:t> : détections virologiques RSV (validation externe).</w:t>
-      </w:r>
-    </w:p>
-    <w:p>
-      <w:pPr>
-        <w:numPr>
-          <w:ilvl w:val="0"/>
-          <w:numId w:val="11"/>
-        </w:numPr>
-        <w:rPr>
-          <w:lang w:val="en-US"/>
-        </w:rPr>
-      </w:pPr>
-      <w:r>
-        <w:rPr>
-          <w:b/>
-          <w:bCs/>
-          <w:lang w:val="en-US"/>
-        </w:rPr>
-        <w:t>Météo-France</w:t>
-      </w:r>
-      <w:r>
-        <w:rPr>
-          <w:lang w:val="en-US"/>
-        </w:rPr>
-        <w:t> : température moyenne hebdomadaire (facteur d’ajustement).</w:t>
-      </w:r>
-    </w:p>
-    <w:p>
-      <w:pPr>
-        <w:rPr>
-          <w:b/>
-          <w:bCs/>
-          <w:lang w:val="en-US"/>
-        </w:rPr>
-      </w:pPr>
-      <w:r>
-        <w:rPr>
-          <w:b/>
-          <w:bCs/>
-          <w:lang w:val="en-US"/>
-        </w:rPr>
-        <w:t>Indicateurs construits</w:t>
-      </w:r>
-    </w:p>
-    <w:p>
-      <w:pPr>
-        <w:numPr>
-          <w:ilvl w:val="0"/>
-          <w:numId w:val="12"/>
-        </w:numPr>
-        <w:rPr>
-          <w:lang w:val="en-US"/>
-        </w:rPr>
-      </w:pPr>
-      <w:r>
-        <w:rPr>
-          <w:b/>
-          <w:bCs/>
-          <w:lang w:val="en-US"/>
-        </w:rPr>
-        <w:t>Incidence RSV hebdomadaire</w:t>
-      </w:r>
-      <w:r>
-        <w:rPr>
-          <w:lang w:val="en-US"/>
-        </w:rPr>
-        <w:t> : taux de passages aux urgences pour bronchiolite rapportés à la population des &lt; 1 an (INSEE).</w:t>
-      </w:r>
-    </w:p>
-    <w:p>
-      <w:pPr>
-        <w:numPr>
-          <w:ilvl w:val="0"/>
-          <w:numId w:val="12"/>
-        </w:numPr>
-        <w:rPr>
-          <w:lang w:val="en-US"/>
-        </w:rPr>
-      </w:pPr>
-      <w:r>
-        <w:rPr>
-          <w:b/>
-          <w:bCs/>
-          <w:lang w:val="en-US"/>
-        </w:rPr>
-        <w:t>Score MNP</w:t>
-      </w:r>
-      <w:r>
-        <w:rPr>
-          <w:lang w:val="en-US"/>
-        </w:rPr>
-        <w:t> : indicateur composite combinant gestes barrières (CoviPrev) et mobilité (Google).</w:t>
-      </w:r>
-    </w:p>
-    <w:p>
-      <w:pPr>
-        <w:numPr>
-          <w:ilvl w:val="0"/>
-          <w:numId w:val="12"/>
-        </w:numPr>
-        <w:rPr>
-          <w:lang w:val="en-US"/>
-        </w:rPr>
-      </w:pPr>
-      <w:r>
-        <w:rPr>
-          <w:b/>
-          <w:bCs/>
-          <w:lang w:val="en-US"/>
-        </w:rPr>
-        <w:t>Couverture vaccinale</w:t>
-      </w:r>
-      <w:r>
-        <w:rPr>
-          <w:lang w:val="en-US"/>
-        </w:rPr>
-        <w:t> : % population complètement vaccinée et boostée.</w:t>
-      </w:r>
-    </w:p>
-    <w:p>
-      <w:pPr>
-        <w:numPr>
-          <w:ilvl w:val="0"/>
-          <w:numId w:val="12"/>
-        </w:numPr>
-        <w:rPr>
-          <w:lang w:val="en-US"/>
-        </w:rPr>
-      </w:pPr>
-      <w:r>
-        <w:rPr>
-          <w:b/>
-          <w:bCs/>
-          <w:lang w:val="en-US"/>
-        </w:rPr>
-        <w:lastRenderedPageBreak/>
-        <w:t>Facteurs climatiques</w:t>
-      </w:r>
-      <w:r>
-        <w:rPr>
-          <w:lang w:val="en-US"/>
-        </w:rPr>
-        <w:t> : température moyenne hebdomadaire et quintiles saisonniers.</w:t>
-      </w:r>
-    </w:p>
-    <w:p>
-      <w:pPr>
-        <w:rPr>
-          <w:lang w:val="en-US"/>
-        </w:rPr>
-      </w:pPr>
-      <w:r>
-        <w:rPr>
-          <w:lang w:val="en-US"/>
-        </w:rPr>
-        <w:t>Les séries ont été harmonisées sur des </w:t>
-      </w:r>
-      <w:r>
-        <w:rPr>
-          <w:b/>
-          <w:bCs/>
-          <w:lang w:val="en-US"/>
-        </w:rPr>
-        <w:t>semaines ISO</w:t>
-      </w:r>
-      <w:r>
-        <w:rPr>
-          <w:lang w:val="en-US"/>
-        </w:rPr>
-        <w:t> et fusionnées en trois panneaux : national (FR), régional (REG) et départemental (DEP).</w:t>
-      </w:r>
-    </w:p>
-    <w:p>
-      <w:pPr>
-        <w:rPr>
-          <w:b/>
-          <w:bCs/>
-          <w:lang w:val="en-US"/>
-        </w:rPr>
-      </w:pPr>
-      <w:r>
-        <w:rPr>
-          <w:b/>
-          <w:bCs/>
-          <w:lang w:val="en-US"/>
-        </w:rPr>
-        <w:t>Analyses réalisées</w:t>
-      </w:r>
-    </w:p>
-    <w:p>
-      <w:pPr>
-        <w:numPr>
-          <w:ilvl w:val="0"/>
-          <w:numId w:val="13"/>
-        </w:numPr>
-        <w:rPr>
-          <w:lang w:val="en-US"/>
-        </w:rPr>
-      </w:pPr>
-      <w:r>
-        <w:rPr>
-          <w:b/>
-          <w:bCs/>
-          <w:lang w:val="en-US"/>
-        </w:rPr>
-        <w:t>Descriptive temporelle</w:t>
-      </w:r>
-      <w:r>
-        <w:rPr>
-          <w:lang w:val="en-US"/>
-        </w:rPr>
-        <w:t> : reconstitution des courbes RSV 2018–2025 ; comparaison pré/post 2020 ; heatmaps et chronologie des pics (semaine de pointe, durée, amplitude).</w:t>
-      </w:r>
-    </w:p>
-    <w:p>
-      <w:pPr>
-        <w:numPr>
-          <w:ilvl w:val="0"/>
-          <w:numId w:val="13"/>
-        </w:numPr>
-        <w:rPr>
-          <w:lang w:val="en-US"/>
-        </w:rPr>
-      </w:pPr>
-      <w:r>
-        <w:rPr>
-          <w:b/>
-          <w:bCs/>
-          <w:lang w:val="en-US"/>
-        </w:rPr>
-        <w:t>Comparaison inter-régionale</w:t>
-      </w:r>
-      <w:r>
-        <w:rPr>
-          <w:lang w:val="en-US"/>
-        </w:rPr>
-        <w:t> : corrélation entre couverture vaccinale et calendrier de reprise RSV.</w:t>
-      </w:r>
-    </w:p>
-    <w:p>
-      <w:pPr>
-        <w:numPr>
-          <w:ilvl w:val="0"/>
-          <w:numId w:val="13"/>
-        </w:numPr>
-        <w:rPr>
-          <w:lang w:val="en-US"/>
-        </w:rPr>
-      </w:pPr>
-      <w:r>
-        <w:rPr>
-          <w:b/>
-          <w:bCs/>
-          <w:lang w:val="en-US"/>
-        </w:rPr>
-        <w:t>Étude MNP</w:t>
-      </w:r>
-      <w:r>
-        <w:rPr>
-          <w:lang w:val="en-US"/>
-        </w:rPr>
-        <w:t> : superposition du score MNP et des courbes RSV pour mesurer la coïncidence entre niveaux de contraintes et absence de circulation virale.</w:t>
-      </w:r>
-    </w:p>
-    <w:p>
-      <w:pPr>
-        <w:numPr>
-          <w:ilvl w:val="0"/>
-          <w:numId w:val="13"/>
-        </w:numPr>
-        <w:rPr>
-          <w:lang w:val="en-US"/>
-        </w:rPr>
-      </w:pPr>
-      <w:r>
-        <w:rPr>
-          <w:b/>
-          <w:bCs/>
-          <w:lang w:val="en-US"/>
-        </w:rPr>
-        <w:t>Analyses de modélisation</w:t>
-      </w:r>
-      <w:r>
-        <w:rPr>
-          <w:lang w:val="en-US"/>
-        </w:rPr>
-        <w:t> :</w:t>
-      </w:r>
-    </w:p>
-    <w:p>
-      <w:pPr>
-        <w:numPr>
-          <w:ilvl w:val="1"/>
-          <w:numId w:val="13"/>
-        </w:numPr>
-        <w:rPr>
-          <w:lang w:val="en-US"/>
-        </w:rPr>
-      </w:pPr>
-      <w:r>
-        <w:rPr>
-          <w:b/>
-          <w:bCs/>
-          <w:lang w:val="en-US"/>
-        </w:rPr>
-        <w:t>SARIMAX</w:t>
-      </w:r>
-      <w:r>
-        <w:rPr>
-          <w:lang w:val="en-US"/>
-        </w:rPr>
-        <w:t> : prévision contrefactuelle du RSV selon les exogènes (vaccination, MNP, température).</w:t>
-      </w:r>
-    </w:p>
-    <w:p>
-      <w:pPr>
-        <w:numPr>
-          <w:ilvl w:val="1"/>
-          <w:numId w:val="13"/>
-        </w:numPr>
-        <w:rPr>
-          <w:lang w:val="en-US"/>
-        </w:rPr>
-      </w:pPr>
-      <w:r>
-        <w:rPr>
-          <w:b/>
-          <w:bCs/>
-          <w:lang w:val="en-US"/>
-        </w:rPr>
-        <w:t>ITS</w:t>
-      </w:r>
-      <w:r>
-        <w:rPr>
-          <w:lang w:val="en-US"/>
-        </w:rPr>
-        <w:t> : estimation des ruptures de tendance après confinement ou levée des restrictions.</w:t>
-      </w:r>
-    </w:p>
-    <w:p>
-      <w:pPr>
-        <w:numPr>
-          <w:ilvl w:val="1"/>
-          <w:numId w:val="13"/>
-        </w:numPr>
-        <w:rPr>
-          <w:lang w:val="en-US"/>
-        </w:rPr>
-      </w:pPr>
-      <w:r>
-        <w:rPr>
-          <w:b/>
-          <w:bCs/>
-          <w:lang w:val="en-US"/>
-        </w:rPr>
-        <w:t>OLS</w:t>
-      </w:r>
-      <w:r>
-        <w:rPr>
-          <w:lang w:val="en-US"/>
-        </w:rPr>
-        <w:t> : exploration linéaire simple entre RSV et variables explicatives.</w:t>
-      </w:r>
-    </w:p>
-    <w:p>
-      <w:pPr>
-        <w:rPr>
-          <w:lang w:val="en-US"/>
-        </w:rPr>
-      </w:pPr>
-      <w:r>
-        <w:rPr>
-          <w:lang w:val="en-US"/>
-        </w:rPr>
-        <w:t>Les variables exogènes ont été normalisées et décalées (lags) pour capter les effets retardés des comportements ou de la vaccination.</w:t>
-      </w:r>
-    </w:p>
-    <w:p>
-      <w:pPr>
-        <w:rPr>
-          <w:b/>
-          <w:bCs/>
-          <w:lang w:val="en-US"/>
-        </w:rPr>
-      </w:pPr>
-      <w:r>
-        <w:rPr>
-          <w:b/>
-          <w:bCs/>
-          <w:lang w:val="en-US"/>
-        </w:rPr>
-        <w:t>Validation</w:t>
-      </w:r>
-    </w:p>
-    <w:p>
-      <w:pPr>
-        <w:rPr>
-          <w:lang w:val="en-US"/>
-        </w:rPr>
-      </w:pPr>
-      <w:r>
-        <w:rPr>
-          <w:lang w:val="en-US"/>
-        </w:rPr>
-        <w:t>Les données virologiques ERVISS ont permis de vérifier la concordance entre pics cliniques et pics de positivité RSV, confirmant la validité du proxy “bronchiolite”.</w:t>
-      </w:r>
-      <w:r>
-        <w:rPr>
-          <w:lang w:val="en-US"/>
-        </w:rPr>
-        <w:br/>
-        <w:t>Les tendances françaises ont été comparées à d’autres pays européens pour contextualiser les résultats.</w:t>
-      </w:r>
-    </w:p>
-    <w:p>
-      <w:pPr>
-        <w:rPr>
-          <w:b/>
-          <w:bCs/>
-          <w:lang w:val="en-US"/>
-        </w:rPr>
-      </w:pPr>
-      <w:r>
-        <w:rPr>
-          <w:b/>
-          <w:bCs/>
-          <w:lang w:val="en-US"/>
-        </w:rPr>
-        <w:t>Considérations éthiques</w:t>
-      </w:r>
-    </w:p>
-    <w:p>
-      <w:pPr>
-        <w:rPr>
-          <w:lang w:val="en-US"/>
-        </w:rPr>
-      </w:pPr>
-      <w:r>
-        <w:rPr>
-          <w:lang w:val="en-US"/>
-        </w:rPr>
-        <w:t>Les données sont </w:t>
-      </w:r>
-      <w:r>
-        <w:rPr>
-          <w:b/>
-          <w:bCs/>
-          <w:lang w:val="en-US"/>
-        </w:rPr>
-        <w:t>publiques, anonymisées</w:t>
-      </w:r>
-      <w:r>
-        <w:rPr>
-          <w:lang w:val="en-US"/>
-        </w:rPr>
-        <w:t> et conformes au RGPD ; l’étude ne comporte pas de collecte individuelle.</w:t>
-      </w:r>
-    </w:p>
-    <w:p>
-      <w:pPr>
-        <w:rPr>
-          <w:lang w:val="en-US"/>
-        </w:rPr>
-      </w:pPr>
-    </w:p>
-    <w:p>
-      <w:pPr>
-        <w:rPr>
-          <w:b/>
-          <w:bCs/>
-          <w:lang w:val="en-US"/>
-        </w:rPr>
-      </w:pPr>
-      <w:r>
-        <w:rPr>
-          <w:b/>
-          <w:bCs/>
-          <w:lang w:val="en-US"/>
-        </w:rPr>
-        <w:t>Résultats (tendances générales)</w:t>
-      </w:r>
-    </w:p>
-    <w:p>
-      <w:pPr>
-        <w:numPr>
-          <w:ilvl w:val="0"/>
-          <w:numId w:val="14"/>
-        </w:numPr>
-        <w:rPr>
-          <w:lang w:val="en-US"/>
-        </w:rPr>
-      </w:pPr>
-      <w:r>
-        <w:rPr>
-          <w:b/>
-          <w:bCs/>
-          <w:lang w:val="en-US"/>
-        </w:rPr>
-        <w:lastRenderedPageBreak/>
-        <w:t>Chronologie des pics RSV (France, régions, départements)</w:t>
-      </w:r>
-      <w:r>
-        <w:rPr>
-          <w:lang w:val="en-US"/>
-        </w:rPr>
-        <w:br/>
-        <w:t>Les analyses montrent quatre phases distinctes :</w:t>
-      </w:r>
-    </w:p>
-    <w:p>
-      <w:pPr>
-        <w:numPr>
-          <w:ilvl w:val="0"/>
-          <w:numId w:val="15"/>
-        </w:numPr>
-        <w:rPr>
-          <w:lang w:val="en-US"/>
-        </w:rPr>
-      </w:pPr>
-      <w:r>
-        <w:rPr>
-          <w:b/>
-          <w:bCs/>
-          <w:lang w:val="en-US"/>
-        </w:rPr>
-        <w:t>2018–2019 :</w:t>
-      </w:r>
-      <w:r>
-        <w:rPr>
-          <w:lang w:val="en-US"/>
-        </w:rPr>
-        <w:t> saison hivernale normale (pic décembre-janvier).</w:t>
-      </w:r>
-    </w:p>
-    <w:p>
-      <w:pPr>
-        <w:numPr>
-          <w:ilvl w:val="0"/>
-          <w:numId w:val="15"/>
-        </w:numPr>
-        <w:rPr>
-          <w:lang w:val="en-US"/>
-        </w:rPr>
-      </w:pPr>
-      <w:r>
-        <w:rPr>
-          <w:b/>
-          <w:bCs/>
-          <w:lang w:val="en-US"/>
-        </w:rPr>
-        <w:t>2020–2021 :</w:t>
-      </w:r>
-      <w:r>
-        <w:rPr>
-          <w:lang w:val="en-US"/>
-        </w:rPr>
-        <w:t> effondrement complet du VRS.</w:t>
-      </w:r>
-    </w:p>
-    <w:p>
-      <w:pPr>
-        <w:numPr>
-          <w:ilvl w:val="0"/>
-          <w:numId w:val="15"/>
-        </w:numPr>
-        <w:rPr>
-          <w:lang w:val="en-US"/>
-        </w:rPr>
-      </w:pPr>
-      <w:r>
-        <w:rPr>
-          <w:b/>
-          <w:bCs/>
-          <w:lang w:val="en-US"/>
-        </w:rPr>
-        <w:t>2021 :</w:t>
-      </w:r>
-      <w:r>
-        <w:rPr>
-          <w:lang w:val="en-US"/>
-        </w:rPr>
-        <w:t> réémergence décalée au printemps-été.</w:t>
-      </w:r>
-    </w:p>
-    <w:p>
-      <w:pPr>
-        <w:numPr>
-          <w:ilvl w:val="0"/>
-          <w:numId w:val="15"/>
-        </w:numPr>
-        <w:rPr>
-          <w:lang w:val="en-US"/>
-        </w:rPr>
-      </w:pPr>
-      <w:r>
-        <w:rPr>
-          <w:b/>
-          <w:bCs/>
-          <w:lang w:val="en-US"/>
-        </w:rPr>
-        <w:t>2022–2025 :</w:t>
-      </w:r>
-      <w:r>
-        <w:rPr>
-          <w:lang w:val="en-US"/>
-        </w:rPr>
-        <w:t> recentrage progressif vers l’hiver, mais avec des pics plus précoces (novembre) et plus intenses.</w:t>
-      </w:r>
-    </w:p>
-    <w:p>
-      <w:pPr>
-        <w:numPr>
-          <w:ilvl w:val="0"/>
-          <w:numId w:val="16"/>
-        </w:numPr>
-        <w:rPr>
-          <w:lang w:val="en-US"/>
-        </w:rPr>
-      </w:pPr>
-      <w:r>
-        <w:rPr>
-          <w:b/>
-          <w:bCs/>
-          <w:lang w:val="en-US"/>
-        </w:rPr>
-        <w:t>Décalage post-vaccination</w:t>
-      </w:r>
-      <w:r>
-        <w:rPr>
-          <w:lang w:val="en-US"/>
-        </w:rPr>
-        <w:br/>
-        <w:t>Le retour du VRS coïncide avec la montée de la couverture vaccinale COVID (&gt; 50 %). Les régions les plus vaccinées ont connu les premières reprises.</w:t>
-      </w:r>
-      <w:r>
-        <w:rPr>
-          <w:lang w:val="en-US"/>
-        </w:rPr>
-        <w:br/>
-        <w:t>Les épidémies post-COVID ont été </w:t>
-      </w:r>
-      <w:r>
-        <w:rPr>
-          <w:b/>
-          <w:bCs/>
-          <w:lang w:val="en-US"/>
-        </w:rPr>
-        <w:t>plus longues (jusqu’à avril)</w:t>
-      </w:r>
-      <w:r>
-        <w:rPr>
-          <w:lang w:val="en-US"/>
-        </w:rPr>
-        <w:t> et d’amplitude supérieure.</w:t>
-      </w:r>
-    </w:p>
-    <w:p>
-      <w:pPr>
-        <w:numPr>
-          <w:ilvl w:val="0"/>
-          <w:numId w:val="16"/>
-        </w:numPr>
-        <w:rPr>
-          <w:lang w:val="en-US"/>
-        </w:rPr>
-      </w:pPr>
-      <w:r>
-        <w:rPr>
-          <w:b/>
-          <w:bCs/>
-          <w:lang w:val="en-US"/>
-        </w:rPr>
-        <w:t>Relation dose-réponse</w:t>
-      </w:r>
-      <w:r>
-        <w:rPr>
-          <w:lang w:val="en-US"/>
-        </w:rPr>
-        <w:br/>
-        <w:t>Les modèles SARIMAX et ITS indiquent une corrélation temporelle positive entre </w:t>
-      </w:r>
-      <w:r>
-        <w:rPr>
-          <w:b/>
-          <w:bCs/>
-          <w:lang w:val="en-US"/>
-        </w:rPr>
-        <w:t>hausse de vaccination COVID</w:t>
-      </w:r>
-      <w:r>
-        <w:rPr>
-          <w:lang w:val="en-US"/>
-        </w:rPr>
-        <w:t> et </w:t>
-      </w:r>
-      <w:r>
-        <w:rPr>
-          <w:b/>
-          <w:bCs/>
-          <w:lang w:val="en-US"/>
-        </w:rPr>
-        <w:t>reprise RSV</w:t>
-      </w:r>
-      <w:r>
-        <w:rPr>
-          <w:lang w:val="en-US"/>
-        </w:rPr>
-        <w:t>, via la levée des MNP.</w:t>
-      </w:r>
-    </w:p>
-    <w:p>
-      <w:pPr>
-        <w:numPr>
-          <w:ilvl w:val="0"/>
-          <w:numId w:val="16"/>
-        </w:numPr>
-        <w:rPr>
-          <w:lang w:val="en-US"/>
-        </w:rPr>
-      </w:pPr>
-      <w:r>
-        <w:rPr>
-          <w:b/>
-          <w:bCs/>
-          <w:lang w:val="en-US"/>
-        </w:rPr>
-        <w:t>Effet des MNP</w:t>
-      </w:r>
-      <w:r>
-        <w:rPr>
-          <w:lang w:val="en-US"/>
-        </w:rPr>
-        <w:br/>
-        <w:t>Les périodes de fortes contraintes (scores MNP négatifs) sont associées à une </w:t>
-      </w:r>
-      <w:r>
-        <w:rPr>
-          <w:b/>
-          <w:bCs/>
-          <w:lang w:val="en-US"/>
-        </w:rPr>
-        <w:t>quasi-absence de circulation du RSV</w:t>
-      </w:r>
-      <w:r>
-        <w:rPr>
-          <w:lang w:val="en-US"/>
-        </w:rPr>
-        <w:t>.</w:t>
-      </w:r>
-      <w:r>
-        <w:rPr>
-          <w:lang w:val="en-US"/>
-        </w:rPr>
-        <w:br/>
-        <w:t>La régression montre que la mobilité explique une part significative des variations RSV, confirmant l’influence majeure des comportements sociaux.</w:t>
-      </w:r>
-    </w:p>
-    <w:p>
-      <w:pPr>
-        <w:numPr>
-          <w:ilvl w:val="0"/>
-          <w:numId w:val="16"/>
-        </w:numPr>
-        <w:rPr>
-          <w:lang w:val="en-US"/>
-        </w:rPr>
-      </w:pPr>
-      <w:r>
-        <w:rPr>
-          <w:b/>
-          <w:bCs/>
-          <w:lang w:val="en-US"/>
-        </w:rPr>
-        <w:t>Rôle du climat</w:t>
-      </w:r>
-      <w:r>
-        <w:rPr>
-          <w:lang w:val="en-US"/>
-        </w:rPr>
-        <w:br/>
-        <w:t>La température reste un déterminant saisonnier, mais ne suffit pas à expliquer les anomalies : l’hiver 2020-2021, malgré un climat classique, a connu un effondrement complet du RSV.</w:t>
-      </w:r>
-    </w:p>
-    <w:p>
-      <w:pPr>
-        <w:numPr>
-          <w:ilvl w:val="0"/>
-          <w:numId w:val="16"/>
-        </w:numPr>
-        <w:rPr>
-          <w:lang w:val="en-US"/>
-        </w:rPr>
-      </w:pPr>
-      <w:r>
-        <w:rPr>
-          <w:b/>
-          <w:bCs/>
-          <w:lang w:val="en-US"/>
-        </w:rPr>
-        <w:t>Comparaisons internationales</w:t>
-      </w:r>
-      <w:r>
-        <w:rPr>
-          <w:lang w:val="en-US"/>
-        </w:rPr>
-        <w:br/>
-        <w:t>Les profils français s’alignent avec ceux observés en Europe et aux États-Unis : suppression totale → rebond décalé → recentrage progressif, confirmant le caractère global du phénomène.</w:t>
-      </w:r>
-    </w:p>
-    <w:p>
-      <w:pPr>
-        <w:rPr>
-          <w:lang w:val="en-US"/>
-        </w:rPr>
-      </w:pPr>
-    </w:p>
-    <w:p>
-      <w:pPr>
-        <w:rPr>
-          <w:b/>
-          <w:bCs/>
-          <w:lang w:val="en-US"/>
-        </w:rPr>
-      </w:pPr>
-      <w:r>
-        <w:rPr>
-          <w:b/>
-          <w:bCs/>
-          <w:lang w:val="en-US"/>
-        </w:rPr>
-        <w:t>Conclusion</w:t>
-      </w:r>
-    </w:p>
-    <w:p>
-      <w:pPr>
-        <w:rPr>
-          <w:lang w:val="en-US"/>
-        </w:rPr>
-      </w:pPr>
-      <w:r>
-        <w:rPr>
-          <w:lang w:val="en-US"/>
-        </w:rPr>
-        <w:t xml:space="preserve">Cette étude démontre, à travers les données françaises de 2018–2025, que la pandémie de COVID-19 et les mesures qui l’ont accompagnée ont profondément modifié la dynamique </w:t>
-      </w:r>
-      <w:r>
-        <w:rPr>
-          <w:lang w:val="en-US"/>
-        </w:rPr>
-        <w:lastRenderedPageBreak/>
-        <w:t>du VRS.</w:t>
-      </w:r>
-      <w:r>
-        <w:rPr>
-          <w:lang w:val="en-US"/>
-        </w:rPr>
-        <w:br/>
-        <w:t>Les MNP ont interrompu la transmission du virus, tandis que la vaccination COVID-19, en permettant la levée des restrictions, a favorisé un retour accéléré mais désynchronisé des épidémies.</w:t>
-      </w:r>
-      <w:r>
-        <w:rPr>
-          <w:lang w:val="en-US"/>
-        </w:rPr>
-        <w:br/>
-        <w:t>Le VRS a ainsi connu un </w:t>
-      </w:r>
-      <w:r>
-        <w:rPr>
-          <w:b/>
-          <w:bCs/>
-          <w:lang w:val="en-US"/>
-        </w:rPr>
-        <w:t>cycle anormal : effacement, résurgence estivale, puis ajustement progressif</w:t>
-      </w:r>
-      <w:r>
-        <w:rPr>
-          <w:lang w:val="en-US"/>
-        </w:rPr>
-        <w:t>.</w:t>
-      </w:r>
-    </w:p>
-    <w:p>
-      <w:pPr>
-        <w:rPr>
-          <w:lang w:val="en-US"/>
-        </w:rPr>
-      </w:pPr>
-      <w:r>
-        <w:rPr>
-          <w:lang w:val="en-US"/>
-        </w:rPr>
-        <w:t>La combinaison de méthodes descriptives, SARIMAX et ITS appliquées à des données RWD multi-sources a permis de quantifier ces effets et de proposer un cadre reproductible pour de futures analyses épidémiologiques.</w:t>
-      </w:r>
-      <w:r>
-        <w:rPr>
-          <w:lang w:val="en-US"/>
-        </w:rPr>
-        <w:br/>
-        <w:t>Ces résultats offrent des </w:t>
-      </w:r>
-      <w:r>
-        <w:rPr>
-          <w:b/>
-          <w:bCs/>
-          <w:lang w:val="en-US"/>
-        </w:rPr>
-        <w:t>repères pour les politiques de prévention</w:t>
-      </w:r>
-      <w:r>
-        <w:rPr>
-          <w:lang w:val="en-US"/>
-        </w:rPr>
-        <w:t> futures : anticiper les rebonds post-intervention, ajuster la surveillance pédiatrique et intégrer la dimension comportementale dans les modèles de transmission.</w:t>
-      </w:r>
-    </w:p>
-    <w:p>
-      <w:pPr>
-        <w:rPr>
-          <w:lang w:val="en-US"/>
-        </w:rPr>
-      </w:pPr>
-      <w:r>
-        <w:rPr>
-          <w:lang w:val="en-US"/>
-        </w:rPr>
-        <w:t>Enfin, la période post-COVID constitue un laboratoire naturel pour comprendre comment les interventions sanitaires de grande ampleur influencent les cycles viraux, et comment les nouvelles stratégies vaccinales (anticorps monoclonaux, vaccins seniors) pourront, à leur tour, remodeler la saisonnalité du VRS dans les années à venir.</w:t>
-      </w:r>
-    </w:p>
-    <w:p>
-      <w:pPr>
-        <w:rPr>
-          <w:lang w:val="en-US"/>
-        </w:rPr>
-      </w:pPr>
-    </w:p>
-    <w:p/>
     <w:sectPr>
       <w:pgSz w:w="12240" w:h="15840"/>
       <w:pgMar w:top="1440" w:right="1440" w:bottom="1440" w:left="1440" w:header="720" w:footer="720" w:gutter="0"/>

</xml_diff>